<commit_message>
unique function altered to account for degrees being in array
</commit_message>
<xml_diff>
--- a/dev/program-finder/specs/uat-round-one-enhancements.docx
+++ b/dev/program-finder/specs/uat-round-one-enhancements.docx
@@ -453,15 +453,7 @@
       </w:pPr>
       <w:r>
         <w:rPr/>
-        <w:t xml:space="preserve">Organize cards in sections based on pathway </w:t>
-      </w:r>
-      <w:r>
-        <w:rPr/>
-        <w:t>or degree</w:t>
-      </w:r>
-      <w:r>
-        <w:rPr/>
-        <w:t xml:space="preserve"> (Undergraduate, BS to DNP, Post-Graduate DNP, etc.)</w:t>
+        <w:t>Organize cards in sections based on pathway or degree (Undergraduate, BS to DNP, Post-Graduate DNP, etc.)</w:t>
       </w:r>
     </w:p>
     <w:p>
@@ -475,7 +467,7 @@
       </w:pPr>
       <w:r>
         <w:rPr/>
-        <w:t>Section off by degree</w:t>
+        <w:t>Create subsections of program results for each degree/certificate received (won’t work for dual degree or BS to DNP – receive master’s and dnp - as we can’t list the same item twice. Instead, attach custom filter to program card ng-repeat to override alpha order and order by degree)</w:t>
       </w:r>
     </w:p>
     <w:p>
@@ -826,6 +818,7 @@
       </w:pPr>
       <w:rPr>
         <w:rFonts w:ascii="Symbol" w:hAnsi="Symbol" w:cs="Symbol" w:hint="default"/>
+        <w:rFonts w:cs="Symbol"/>
       </w:rPr>
     </w:lvl>
     <w:lvl w:ilvl="1">
@@ -851,6 +844,7 @@
       </w:pPr>
       <w:rPr>
         <w:rFonts w:ascii="Wingdings" w:hAnsi="Wingdings" w:cs="Wingdings" w:hint="default"/>
+        <w:rFonts w:cs="Wingdings"/>
       </w:rPr>
     </w:lvl>
     <w:lvl w:ilvl="3">
@@ -863,6 +857,7 @@
       </w:pPr>
       <w:rPr>
         <w:rFonts w:ascii="Symbol" w:hAnsi="Symbol" w:cs="Symbol" w:hint="default"/>
+        <w:rFonts w:cs="Symbol"/>
       </w:rPr>
     </w:lvl>
     <w:lvl w:ilvl="4">
@@ -888,6 +883,7 @@
       </w:pPr>
       <w:rPr>
         <w:rFonts w:ascii="Wingdings" w:hAnsi="Wingdings" w:cs="Wingdings" w:hint="default"/>
+        <w:rFonts w:cs="Wingdings"/>
       </w:rPr>
     </w:lvl>
     <w:lvl w:ilvl="6">
@@ -900,6 +896,7 @@
       </w:pPr>
       <w:rPr>
         <w:rFonts w:ascii="Symbol" w:hAnsi="Symbol" w:cs="Symbol" w:hint="default"/>
+        <w:rFonts w:cs="Symbol"/>
       </w:rPr>
     </w:lvl>
     <w:lvl w:ilvl="7">
@@ -925,6 +922,7 @@
       </w:pPr>
       <w:rPr>
         <w:rFonts w:ascii="Wingdings" w:hAnsi="Wingdings" w:cs="Wingdings" w:hint="default"/>
+        <w:rFonts w:cs="Wingdings"/>
       </w:rPr>
     </w:lvl>
   </w:abstractNum>
@@ -939,6 +937,7 @@
       </w:pPr>
       <w:rPr>
         <w:rFonts w:ascii="Symbol" w:hAnsi="Symbol" w:cs="Symbol" w:hint="default"/>
+        <w:rFonts w:cs="Symbol"/>
       </w:rPr>
     </w:lvl>
     <w:lvl w:ilvl="1">
@@ -964,6 +963,7 @@
       </w:pPr>
       <w:rPr>
         <w:rFonts w:ascii="Wingdings" w:hAnsi="Wingdings" w:cs="Wingdings" w:hint="default"/>
+        <w:rFonts w:cs="Wingdings"/>
       </w:rPr>
     </w:lvl>
     <w:lvl w:ilvl="3">
@@ -976,6 +976,7 @@
       </w:pPr>
       <w:rPr>
         <w:rFonts w:ascii="Symbol" w:hAnsi="Symbol" w:cs="Symbol" w:hint="default"/>
+        <w:rFonts w:cs="Symbol"/>
       </w:rPr>
     </w:lvl>
     <w:lvl w:ilvl="4">
@@ -1001,6 +1002,7 @@
       </w:pPr>
       <w:rPr>
         <w:rFonts w:ascii="Wingdings" w:hAnsi="Wingdings" w:cs="Wingdings" w:hint="default"/>
+        <w:rFonts w:cs="Wingdings"/>
       </w:rPr>
     </w:lvl>
     <w:lvl w:ilvl="6">
@@ -1013,6 +1015,7 @@
       </w:pPr>
       <w:rPr>
         <w:rFonts w:ascii="Symbol" w:hAnsi="Symbol" w:cs="Symbol" w:hint="default"/>
+        <w:rFonts w:cs="Symbol"/>
       </w:rPr>
     </w:lvl>
     <w:lvl w:ilvl="7">
@@ -1038,6 +1041,7 @@
       </w:pPr>
       <w:rPr>
         <w:rFonts w:ascii="Wingdings" w:hAnsi="Wingdings" w:cs="Wingdings" w:hint="default"/>
+        <w:rFonts w:cs="Wingdings"/>
       </w:rPr>
     </w:lvl>
   </w:abstractNum>
@@ -1055,6 +1059,7 @@
         <w:sz w:val="28"/>
         <w:b/>
         <w:szCs w:val="22"/>
+        <w:rFonts w:cs="Symbol"/>
       </w:rPr>
     </w:lvl>
     <w:lvl w:ilvl="1">
@@ -1080,6 +1085,7 @@
       </w:pPr>
       <w:rPr>
         <w:rFonts w:ascii="Wingdings" w:hAnsi="Wingdings" w:cs="Wingdings" w:hint="default"/>
+        <w:rFonts w:cs="Wingdings"/>
       </w:rPr>
     </w:lvl>
     <w:lvl w:ilvl="3">
@@ -1092,6 +1098,7 @@
       </w:pPr>
       <w:rPr>
         <w:rFonts w:ascii="Symbol" w:hAnsi="Symbol" w:cs="Symbol" w:hint="default"/>
+        <w:rFonts w:cs="Symbol"/>
       </w:rPr>
     </w:lvl>
     <w:lvl w:ilvl="4">
@@ -1117,6 +1124,7 @@
       </w:pPr>
       <w:rPr>
         <w:rFonts w:ascii="Wingdings" w:hAnsi="Wingdings" w:cs="Wingdings" w:hint="default"/>
+        <w:rFonts w:cs="Wingdings"/>
       </w:rPr>
     </w:lvl>
     <w:lvl w:ilvl="6">
@@ -1129,6 +1137,7 @@
       </w:pPr>
       <w:rPr>
         <w:rFonts w:ascii="Symbol" w:hAnsi="Symbol" w:cs="Symbol" w:hint="default"/>
+        <w:rFonts w:cs="Symbol"/>
       </w:rPr>
     </w:lvl>
     <w:lvl w:ilvl="7">
@@ -1154,6 +1163,7 @@
       </w:pPr>
       <w:rPr>
         <w:rFonts w:ascii="Wingdings" w:hAnsi="Wingdings" w:cs="Wingdings" w:hint="default"/>
+        <w:rFonts w:cs="Wingdings"/>
       </w:rPr>
     </w:lvl>
   </w:abstractNum>
@@ -1170,6 +1180,7 @@
         <w:rFonts w:ascii="Symbol" w:hAnsi="Symbol" w:cs="Symbol" w:hint="default"/>
         <w:sz w:val="22"/>
         <w:szCs w:val="22"/>
+        <w:rFonts w:cs="Symbol"/>
       </w:rPr>
     </w:lvl>
     <w:lvl w:ilvl="1">
@@ -1195,6 +1206,7 @@
       </w:pPr>
       <w:rPr>
         <w:rFonts w:ascii="Wingdings" w:hAnsi="Wingdings" w:cs="Wingdings" w:hint="default"/>
+        <w:rFonts w:cs="Wingdings"/>
       </w:rPr>
     </w:lvl>
     <w:lvl w:ilvl="3">
@@ -1207,6 +1219,7 @@
       </w:pPr>
       <w:rPr>
         <w:rFonts w:ascii="Symbol" w:hAnsi="Symbol" w:cs="Symbol" w:hint="default"/>
+        <w:rFonts w:cs="Symbol"/>
       </w:rPr>
     </w:lvl>
     <w:lvl w:ilvl="4">
@@ -1232,6 +1245,7 @@
       </w:pPr>
       <w:rPr>
         <w:rFonts w:ascii="Wingdings" w:hAnsi="Wingdings" w:cs="Wingdings" w:hint="default"/>
+        <w:rFonts w:cs="Wingdings"/>
       </w:rPr>
     </w:lvl>
     <w:lvl w:ilvl="6">
@@ -1244,6 +1258,7 @@
       </w:pPr>
       <w:rPr>
         <w:rFonts w:ascii="Symbol" w:hAnsi="Symbol" w:cs="Symbol" w:hint="default"/>
+        <w:rFonts w:cs="Symbol"/>
       </w:rPr>
     </w:lvl>
     <w:lvl w:ilvl="7">
@@ -1269,6 +1284,7 @@
       </w:pPr>
       <w:rPr>
         <w:rFonts w:ascii="Wingdings" w:hAnsi="Wingdings" w:cs="Wingdings" w:hint="default"/>
+        <w:rFonts w:cs="Wingdings"/>
       </w:rPr>
     </w:lvl>
   </w:abstractNum>
@@ -1388,7 +1404,6 @@
     <w:rPrDefault>
       <w:rPr>
         <w:rFonts w:ascii="Calibri" w:hAnsi="Calibri" w:eastAsia="Calibri" w:cs="" w:asciiTheme="minorHAnsi" w:cstheme="minorBidi" w:eastAsiaTheme="minorHAnsi" w:hAnsiTheme="minorHAnsi"/>
-        <w:sz w:val="22"/>
         <w:szCs w:val="22"/>
         <w:lang w:val="en-US" w:eastAsia="en-US" w:bidi="ar-SA"/>
       </w:rPr>
@@ -1777,12 +1792,12 @@
     <w:pPr>
       <w:widowControl/>
       <w:bidi w:val="0"/>
-      <w:spacing w:lineRule="auto"/>
+      <w:spacing w:lineRule="auto" w:line="240"/>
       <w:jc w:val="left"/>
     </w:pPr>
     <w:rPr>
       <w:rFonts w:ascii="Calibri" w:hAnsi="Calibri" w:eastAsia="Calibri" w:cs="" w:asciiTheme="minorHAnsi" w:cstheme="minorBidi" w:eastAsiaTheme="minorHAnsi" w:hAnsiTheme="minorHAnsi"/>
-      <w:color w:val="auto"/>
+      <w:color w:val="00000A"/>
       <w:kern w:val="0"/>
       <w:sz w:val="22"/>
       <w:szCs w:val="24"/>
@@ -1917,6 +1932,263 @@
     <w:qFormat/>
     <w:rPr>
       <w:rFonts w:cs="Courier New"/>
+    </w:rPr>
+  </w:style>
+  <w:style w:type="character" w:styleId="ListLabel18">
+    <w:name w:val="ListLabel 18"/>
+    <w:qFormat/>
+    <w:rPr>
+      <w:rFonts w:cs="Symbol"/>
+    </w:rPr>
+  </w:style>
+  <w:style w:type="character" w:styleId="ListLabel19">
+    <w:name w:val="ListLabel 19"/>
+    <w:qFormat/>
+    <w:rPr>
+      <w:rFonts w:cs="Courier New"/>
+    </w:rPr>
+  </w:style>
+  <w:style w:type="character" w:styleId="ListLabel20">
+    <w:name w:val="ListLabel 20"/>
+    <w:qFormat/>
+    <w:rPr>
+      <w:rFonts w:cs="Wingdings"/>
+    </w:rPr>
+  </w:style>
+  <w:style w:type="character" w:styleId="ListLabel21">
+    <w:name w:val="ListLabel 21"/>
+    <w:qFormat/>
+    <w:rPr>
+      <w:rFonts w:cs="Symbol"/>
+    </w:rPr>
+  </w:style>
+  <w:style w:type="character" w:styleId="ListLabel22">
+    <w:name w:val="ListLabel 22"/>
+    <w:qFormat/>
+    <w:rPr>
+      <w:rFonts w:cs="Courier New"/>
+    </w:rPr>
+  </w:style>
+  <w:style w:type="character" w:styleId="ListLabel23">
+    <w:name w:val="ListLabel 23"/>
+    <w:qFormat/>
+    <w:rPr>
+      <w:rFonts w:cs="Wingdings"/>
+    </w:rPr>
+  </w:style>
+  <w:style w:type="character" w:styleId="ListLabel24">
+    <w:name w:val="ListLabel 24"/>
+    <w:qFormat/>
+    <w:rPr>
+      <w:rFonts w:cs="Symbol"/>
+    </w:rPr>
+  </w:style>
+  <w:style w:type="character" w:styleId="ListLabel25">
+    <w:name w:val="ListLabel 25"/>
+    <w:qFormat/>
+    <w:rPr>
+      <w:rFonts w:cs="Courier New"/>
+    </w:rPr>
+  </w:style>
+  <w:style w:type="character" w:styleId="ListLabel26">
+    <w:name w:val="ListLabel 26"/>
+    <w:qFormat/>
+    <w:rPr>
+      <w:rFonts w:cs="Wingdings"/>
+    </w:rPr>
+  </w:style>
+  <w:style w:type="character" w:styleId="ListLabel27">
+    <w:name w:val="ListLabel 27"/>
+    <w:qFormat/>
+    <w:rPr>
+      <w:rFonts w:cs="Symbol"/>
+    </w:rPr>
+  </w:style>
+  <w:style w:type="character" w:styleId="ListLabel28">
+    <w:name w:val="ListLabel 28"/>
+    <w:qFormat/>
+    <w:rPr>
+      <w:rFonts w:cs="Courier New"/>
+    </w:rPr>
+  </w:style>
+  <w:style w:type="character" w:styleId="ListLabel29">
+    <w:name w:val="ListLabel 29"/>
+    <w:qFormat/>
+    <w:rPr>
+      <w:rFonts w:cs="Wingdings"/>
+    </w:rPr>
+  </w:style>
+  <w:style w:type="character" w:styleId="ListLabel30">
+    <w:name w:val="ListLabel 30"/>
+    <w:qFormat/>
+    <w:rPr>
+      <w:rFonts w:cs="Symbol"/>
+    </w:rPr>
+  </w:style>
+  <w:style w:type="character" w:styleId="ListLabel31">
+    <w:name w:val="ListLabel 31"/>
+    <w:qFormat/>
+    <w:rPr>
+      <w:rFonts w:cs="Courier New"/>
+    </w:rPr>
+  </w:style>
+  <w:style w:type="character" w:styleId="ListLabel32">
+    <w:name w:val="ListLabel 32"/>
+    <w:qFormat/>
+    <w:rPr>
+      <w:rFonts w:cs="Wingdings"/>
+    </w:rPr>
+  </w:style>
+  <w:style w:type="character" w:styleId="ListLabel33">
+    <w:name w:val="ListLabel 33"/>
+    <w:qFormat/>
+    <w:rPr>
+      <w:rFonts w:cs="Symbol"/>
+    </w:rPr>
+  </w:style>
+  <w:style w:type="character" w:styleId="ListLabel34">
+    <w:name w:val="ListLabel 34"/>
+    <w:qFormat/>
+    <w:rPr>
+      <w:rFonts w:cs="Courier New"/>
+    </w:rPr>
+  </w:style>
+  <w:style w:type="character" w:styleId="ListLabel35">
+    <w:name w:val="ListLabel 35"/>
+    <w:qFormat/>
+    <w:rPr>
+      <w:rFonts w:cs="Wingdings"/>
+    </w:rPr>
+  </w:style>
+  <w:style w:type="character" w:styleId="ListLabel36">
+    <w:name w:val="ListLabel 36"/>
+    <w:qFormat/>
+    <w:rPr>
+      <w:rFonts w:cs="Symbol"/>
+      <w:b/>
+      <w:sz w:val="28"/>
+      <w:szCs w:val="22"/>
+    </w:rPr>
+  </w:style>
+  <w:style w:type="character" w:styleId="ListLabel37">
+    <w:name w:val="ListLabel 37"/>
+    <w:qFormat/>
+    <w:rPr>
+      <w:rFonts w:cs="Courier New"/>
+    </w:rPr>
+  </w:style>
+  <w:style w:type="character" w:styleId="ListLabel38">
+    <w:name w:val="ListLabel 38"/>
+    <w:qFormat/>
+    <w:rPr>
+      <w:rFonts w:cs="Wingdings"/>
+    </w:rPr>
+  </w:style>
+  <w:style w:type="character" w:styleId="ListLabel39">
+    <w:name w:val="ListLabel 39"/>
+    <w:qFormat/>
+    <w:rPr>
+      <w:rFonts w:cs="Symbol"/>
+    </w:rPr>
+  </w:style>
+  <w:style w:type="character" w:styleId="ListLabel40">
+    <w:name w:val="ListLabel 40"/>
+    <w:qFormat/>
+    <w:rPr>
+      <w:rFonts w:cs="Courier New"/>
+    </w:rPr>
+  </w:style>
+  <w:style w:type="character" w:styleId="ListLabel41">
+    <w:name w:val="ListLabel 41"/>
+    <w:qFormat/>
+    <w:rPr>
+      <w:rFonts w:cs="Wingdings"/>
+    </w:rPr>
+  </w:style>
+  <w:style w:type="character" w:styleId="ListLabel42">
+    <w:name w:val="ListLabel 42"/>
+    <w:qFormat/>
+    <w:rPr>
+      <w:rFonts w:cs="Symbol"/>
+    </w:rPr>
+  </w:style>
+  <w:style w:type="character" w:styleId="ListLabel43">
+    <w:name w:val="ListLabel 43"/>
+    <w:qFormat/>
+    <w:rPr>
+      <w:rFonts w:cs="Courier New"/>
+    </w:rPr>
+  </w:style>
+  <w:style w:type="character" w:styleId="ListLabel44">
+    <w:name w:val="ListLabel 44"/>
+    <w:qFormat/>
+    <w:rPr>
+      <w:rFonts w:cs="Wingdings"/>
+    </w:rPr>
+  </w:style>
+  <w:style w:type="character" w:styleId="ListLabel45">
+    <w:name w:val="ListLabel 45"/>
+    <w:qFormat/>
+    <w:rPr>
+      <w:rFonts w:cs="Symbol"/>
+      <w:sz w:val="22"/>
+      <w:szCs w:val="22"/>
+    </w:rPr>
+  </w:style>
+  <w:style w:type="character" w:styleId="ListLabel46">
+    <w:name w:val="ListLabel 46"/>
+    <w:qFormat/>
+    <w:rPr>
+      <w:rFonts w:cs="Courier New"/>
+    </w:rPr>
+  </w:style>
+  <w:style w:type="character" w:styleId="ListLabel47">
+    <w:name w:val="ListLabel 47"/>
+    <w:qFormat/>
+    <w:rPr>
+      <w:rFonts w:cs="Wingdings"/>
+    </w:rPr>
+  </w:style>
+  <w:style w:type="character" w:styleId="ListLabel48">
+    <w:name w:val="ListLabel 48"/>
+    <w:qFormat/>
+    <w:rPr>
+      <w:rFonts w:cs="Symbol"/>
+    </w:rPr>
+  </w:style>
+  <w:style w:type="character" w:styleId="ListLabel49">
+    <w:name w:val="ListLabel 49"/>
+    <w:qFormat/>
+    <w:rPr>
+      <w:rFonts w:cs="Courier New"/>
+    </w:rPr>
+  </w:style>
+  <w:style w:type="character" w:styleId="ListLabel50">
+    <w:name w:val="ListLabel 50"/>
+    <w:qFormat/>
+    <w:rPr>
+      <w:rFonts w:cs="Wingdings"/>
+    </w:rPr>
+  </w:style>
+  <w:style w:type="character" w:styleId="ListLabel51">
+    <w:name w:val="ListLabel 51"/>
+    <w:qFormat/>
+    <w:rPr>
+      <w:rFonts w:cs="Symbol"/>
+    </w:rPr>
+  </w:style>
+  <w:style w:type="character" w:styleId="ListLabel52">
+    <w:name w:val="ListLabel 52"/>
+    <w:qFormat/>
+    <w:rPr>
+      <w:rFonts w:cs="Courier New"/>
+    </w:rPr>
+  </w:style>
+  <w:style w:type="character" w:styleId="ListLabel53">
+    <w:name w:val="ListLabel 53"/>
+    <w:qFormat/>
+    <w:rPr>
+      <w:rFonts w:cs="Wingdings"/>
     </w:rPr>
   </w:style>
   <w:style w:type="paragraph" w:styleId="Heading">

</xml_diff>